<commit_message>
changing EWAC interval definition to +/-50%
</commit_message>
<xml_diff>
--- a/03_notebooks/analysis.docx
+++ b/03_notebooks/analysis.docx
@@ -118,7 +118,7 @@
         <w:t xml:space="preserve"> </w:t>
       </w:r>
       <w:r>
-        <w:t xml:space="preserve">The 3-question Alcohol Use Disorders Identification Test (AUDIT-C) is frequently used in healthcare for screening and brief advice about levels of alcohol consumption. AUDIT-C scores (0–12) provide feedback as categories of risk rather than estimates of actual alcohol intake, an important variable for behaviour change. The study aimed to (a) develop a continuous metric from the Extended AUDIT-C, offering equivalent accuracy, and providing a direct estimator of weekly alcohol consumption (EWAC); (b) evaluate the EWAC’s bias and error using the Graduated-Frequency (GF) questionnaire as a reference standard of alcohol consumption.</w:t>
+        <w:t xml:space="preserve">The 3-question Alcohol Use Disorders Identification Test (AUDIT-C) is frequently used in healthcare for screening and brief advice about levels of alcohol consumption. AUDIT-C scores (0–12) provide feedback as categories of risk rather than estimates of actual alcohol intake, an important metric for behaviour change. The study aimed to (a) develop a continuous metric from the Extended AUDIT-C expressed in UK units (8g pure ethanol), offering equivalent accuracy, and providing a direct estimator of weekly alcohol consumption (EWAC); (b) evaluate the EWAC’s bias and error using the Graduated-Frequency (GF) questionnaire as a reference standard of alcohol consumption.</w:t>
       </w:r>
     </w:p>
     <w:p>
@@ -568,7 +568,7 @@
         <w:t xml:space="preserve"> </w:t>
       </w:r>
       <w:r>
-        <w:t xml:space="preserve">The AUDIT-C’s ordinal score (range: 0–12), being an indirect measure of risk, is less easily interpretable to patients and clinicians alike, and risk categories informed by diagnostic accuracy studies</w:t>
+        <w:t xml:space="preserve">The ordinal scores produced by the AUDIT-C (range: 0–12) and the full AUDIT (range: 0–40) are multidimensional measures of alcohol risk. To date, most brief intervention models involve dichotomising AUDIT scores on the basis of complex diagnostic accuracy studies</w:t>
       </w:r>
       <w:r>
         <w:t xml:space="preserve"> </w:t>
@@ -588,10 +588,7 @@
         <w:t xml:space="preserve">]</w:t>
       </w:r>
       <w:r>
-        <w:t xml:space="preserve"> </w:t>
-      </w:r>
-      <w:r>
-        <w:t xml:space="preserve">vary across countries</w:t>
+        <w:t xml:space="preserve">, using cut-offs that vary internationally</w:t>
       </w:r>
       <w:r>
         <w:t xml:space="preserve"> </w:t>
@@ -611,7 +608,7 @@
         <w:t xml:space="preserve">]</w:t>
       </w:r>
       <w:r>
-        <w:t xml:space="preserve">. Evidence suggests this poses challenges in the delivery of brief interventions. Healthcare professionals lack confidence in discussing alcohol consumption</w:t>
+        <w:t xml:space="preserve">. In practice, this may contribute to healthcare professionals lacking confidence in discussing alcohol risks and consumption</w:t>
       </w:r>
       <w:r>
         <w:t xml:space="preserve"> </w:t>
@@ -642,7 +639,7 @@
         <w:t xml:space="preserve">]</w:t>
       </w:r>
       <w:r>
-        <w:t xml:space="preserve">. The abstract AUDIT-C score requires training on how to deliver feedback</w:t>
+        <w:t xml:space="preserve">, and needing to be trained to deliver feedback</w:t>
       </w:r>
       <w:r>
         <w:t xml:space="preserve"> </w:t>
@@ -673,31 +670,22 @@
         <w:t xml:space="preserve">]</w:t>
       </w:r>
       <w:r>
-        <w:t xml:space="preserve">. The public understanding of</w:t>
+        <w:t xml:space="preserve">. Evidence also suggests that patients’ understanding of alcohol risks overlaps loss of control more than alcohol consumption</w:t>
       </w:r>
       <w:r>
         <w:t xml:space="preserve"> </w:t>
       </w:r>
       <w:r>
-        <w:t xml:space="preserve">‘</w:t>
-      </w:r>
-      <w:r>
-        <w:t xml:space="preserve">alcohol risk</w:t>
-      </w:r>
-      <w:r>
-        <w:t xml:space="preserve">’</w:t>
-      </w:r>
-      <w:r>
-        <w:t xml:space="preserve"> </w:t>
-      </w:r>
-      <w:r>
-        <w:t xml:space="preserve">is variable and not always related to the amount consumed</w:t>
-      </w:r>
-      <w:r>
-        <w:t xml:space="preserve"> </w:t>
-      </w:r>
-      <w:r>
         <w:t xml:space="preserve">[</w:t>
+      </w:r>
+      <w:r>
+        <w:rPr>
+          <w:b/>
+        </w:rPr>
+        <w:t xml:space="preserve">???</w:t>
+      </w:r>
+      <w:r>
+        <w:t xml:space="preserve">,</w:t>
       </w:r>
       <w:hyperlink w:anchor="ref-ODonnell2020">
         <w:r>
@@ -711,7 +699,7 @@
         <w:t xml:space="preserve">]</w:t>
       </w:r>
       <w:r>
-        <w:t xml:space="preserve">. Similar challenges are faced when communicating AUDIT-C results in self-administered interventions such as web apps</w:t>
+        <w:t xml:space="preserve">. In response, some academic models of alcohol care advocate the framing of brief interventions around the continuum of alcohol use</w:t>
       </w:r>
       <w:r>
         <w:t xml:space="preserve"> </w:t>
@@ -719,7 +707,7 @@
       <w:r>
         <w:t xml:space="preserve">[</w:t>
       </w:r>
-      <w:hyperlink w:anchor="ref-Beyer2018">
+      <w:hyperlink w:anchor="ref-Nutt2014">
         <w:r>
           <w:rPr>
             <w:rStyle w:val="Hyperlink"/>
@@ -731,41 +719,18 @@
         <w:t xml:space="preserve">]</w:t>
       </w:r>
       <w:r>
-        <w:t xml:space="preserve">.</w:t>
-      </w:r>
-    </w:p>
-    <w:p>
-      <w:pPr>
-        <w:pStyle w:val="FirstParagraph"/>
-      </w:pPr>
-      <w:r>
-        <w:t xml:space="preserve">The</w:t>
-      </w:r>
-      <w:r>
         <w:t xml:space="preserve"> </w:t>
       </w:r>
       <w:r>
-        <w:t xml:space="preserve">‘</w:t>
-      </w:r>
-      <w:r>
-        <w:t xml:space="preserve">Extended AUDIT-C</w:t>
-      </w:r>
-      <w:r>
-        <w:t xml:space="preserve">’</w:t>
+        <w:t xml:space="preserve">rather than thresholds, since these can trigger stigma related to loss of control</w:t>
       </w:r>
       <w:r>
         <w:t xml:space="preserve"> </w:t>
       </w:r>
       <w:r>
-        <w:t xml:space="preserve">addresses the first characteristic thanks to a greater range of response options on quantity and frequency (Table 1). It has been used in UK research as part of two trials</w:t>
-      </w:r>
-      <w:r>
-        <w:t xml:space="preserve"> </w:t>
-      </w:r>
-      <w:r>
         <w:t xml:space="preserve">[</w:t>
       </w:r>
-      <w:hyperlink w:anchor="ref-Kaner2013c">
+      <w:hyperlink w:anchor="ref-Rehm2013a">
         <w:r>
           <w:rPr>
             <w:rStyle w:val="Hyperlink"/>
@@ -774,9 +739,44 @@
         </w:r>
       </w:hyperlink>
       <w:r>
-        <w:t xml:space="preserve">,</w:t>
-      </w:r>
-      <w:hyperlink w:anchor="ref-Crane2018">
+        <w:t xml:space="preserve">]</w:t>
+      </w:r>
+      <w:r>
+        <w:t xml:space="preserve">.</w:t>
+      </w:r>
+    </w:p>
+    <w:p>
+      <w:pPr>
+        <w:pStyle w:val="FirstParagraph"/>
+      </w:pPr>
+      <w:r>
+        <w:t xml:space="preserve">The</w:t>
+      </w:r>
+      <w:r>
+        <w:t xml:space="preserve"> </w:t>
+      </w:r>
+      <w:r>
+        <w:t xml:space="preserve">‘</w:t>
+      </w:r>
+      <w:r>
+        <w:t xml:space="preserve">Extended AUDIT-C</w:t>
+      </w:r>
+      <w:r>
+        <w:t xml:space="preserve">’</w:t>
+      </w:r>
+      <w:r>
+        <w:t xml:space="preserve"> </w:t>
+      </w:r>
+      <w:r>
+        <w:t xml:space="preserve">addresses the first characteristic thanks to a greater range of response options on quantity and frequency (Table 1). It has been used in UK research as part of two trials</w:t>
+      </w:r>
+      <w:r>
+        <w:t xml:space="preserve"> </w:t>
+      </w:r>
+      <w:r>
+        <w:t xml:space="preserve">[</w:t>
+      </w:r>
+      <w:hyperlink w:anchor="ref-Kaner2013c">
         <w:r>
           <w:rPr>
             <w:rStyle w:val="Hyperlink"/>
@@ -785,21 +785,9 @@
         </w:r>
       </w:hyperlink>
       <w:r>
-        <w:t xml:space="preserve">]</w:t>
-      </w:r>
-      <w:r>
-        <w:t xml:space="preserve"> </w:t>
-      </w:r>
-      <w:r>
-        <w:t xml:space="preserve">and one continuous household survey</w:t>
-      </w:r>
-      <w:r>
-        <w:t xml:space="preserve"> </w:t>
-      </w:r>
-      <w:r>
-        <w:t xml:space="preserve">[</w:t>
-      </w:r>
-      <w:hyperlink w:anchor="ref-Beard2015a">
+        <w:t xml:space="preserve">,</w:t>
+      </w:r>
+      <w:hyperlink w:anchor="ref-Crane2018">
         <w:r>
           <w:rPr>
             <w:rStyle w:val="Hyperlink"/>
@@ -814,6 +802,29 @@
         <w:t xml:space="preserve"> </w:t>
       </w:r>
       <w:r>
+        <w:t xml:space="preserve">and one continuous household survey</w:t>
+      </w:r>
+      <w:r>
+        <w:t xml:space="preserve"> </w:t>
+      </w:r>
+      <w:r>
+        <w:t xml:space="preserve">[</w:t>
+      </w:r>
+      <w:hyperlink w:anchor="ref-Beard2015a">
+        <w:r>
+          <w:rPr>
+            <w:rStyle w:val="Hyperlink"/>
+          </w:rPr>
+          <w:t xml:space="preserve">22</w:t>
+        </w:r>
+      </w:hyperlink>
+      <w:r>
+        <w:t xml:space="preserve">]</w:t>
+      </w:r>
+      <w:r>
+        <w:t xml:space="preserve"> </w:t>
+      </w:r>
+      <w:r>
         <w:t xml:space="preserve">to measure characteristics of consumption that could not have been measured with the right-censored AUDIT-C.</w:t>
       </w:r>
     </w:p>
@@ -838,7 +849,7 @@
         <w:pStyle w:val="BodyText"/>
       </w:pPr>
       <w:r>
-        <w:t xml:space="preserve">The present study proposes to address the second of these characteristics. It aims to develop and validate an Estimator of Weekly Alcohol Consumption (EWAC) computed from the Extended AUDIT-C. This is a continuous metric of alcohol consumption, designed to offer equivalent diagnostic capabilities in relation to alcohol use disorders (being based on the AUDIT-C). This is intended to facilitate the delivery of screening and brief interventions by providing a more interpretable and direct measure of alcohol consumption. Measuring alcohol consumption is a crucial part of behaviour change techniques (self-monitoring, feedback on behaviour, social comparison) commonly employed in self-</w:t>
+        <w:t xml:space="preserve">The present study proposes to address the second of these characteristics. It aims to develop and validate an Estimator of Weekly Alcohol Consumption (EWAC) computed from the Extended AUDIT-C. While retaining the Extended AUDIT-C questionnaire’s alcohol use disorders diagnostic capabilities, the EWAC is intended to facilitate the delivery of screening and brief interventions by converting Extended AUDIT-C responses into a continuous and direct measure of alcohol consumption that does not require additional screening questions. Measuring alcohol consumption is a crucial part of behaviour change techniques (self-monitoring, feedback on behaviour, social comparison) commonly employed in self-</w:t>
       </w:r>
       <w:r>
         <w:t xml:space="preserve"> </w:t>
@@ -885,7 +896,7 @@
           <w:rPr>
             <w:rStyle w:val="Hyperlink"/>
           </w:rPr>
-          <w:t xml:space="preserve">22</w:t>
+          <w:t xml:space="preserve">23</w:t>
         </w:r>
       </w:hyperlink>
       <w:r>
@@ -895,7 +906,27 @@
         <w:t xml:space="preserve"> </w:t>
       </w:r>
       <w:r>
-        <w:t xml:space="preserve">interventions.</w:t>
+        <w:t xml:space="preserve">interventions, and is encouraged as a metric of the continuum of alcohol use</w:t>
+      </w:r>
+      <w:r>
+        <w:t xml:space="preserve"> </w:t>
+      </w:r>
+      <w:r>
+        <w:t xml:space="preserve">[</w:t>
+      </w:r>
+      <w:hyperlink w:anchor="ref-Nutt2014">
+        <w:r>
+          <w:rPr>
+            <w:rStyle w:val="Hyperlink"/>
+          </w:rPr>
+          <w:t xml:space="preserve">18</w:t>
+        </w:r>
+      </w:hyperlink>
+      <w:r>
+        <w:t xml:space="preserve">]</w:t>
+      </w:r>
+      <w:r>
+        <w:t xml:space="preserve">.</w:t>
       </w:r>
     </w:p>
     <w:p>
@@ -950,7 +981,7 @@
           <w:rPr>
             <w:rStyle w:val="Hyperlink"/>
           </w:rPr>
-          <w:t xml:space="preserve">21</w:t>
+          <w:t xml:space="preserve">22</w:t>
         </w:r>
       </w:hyperlink>
       <w:r>
@@ -964,9 +995,9 @@
       <w:pPr>
         <w:pStyle w:val="Heading2"/>
       </w:pPr>
-      <w:bookmarkStart w:id="26" w:name="measurements"/>
-      <w:r>
-        <w:t xml:space="preserve">Measurements</w:t>
+      <w:bookmarkStart w:id="26" w:name="measures"/>
+      <w:r>
+        <w:t xml:space="preserve">Measures</w:t>
       </w:r>
       <w:bookmarkEnd w:id="26"/>
     </w:p>
@@ -1013,34 +1044,6 @@
         <w:t xml:space="preserve">[</w:t>
       </w:r>
       <w:hyperlink w:anchor="ref-Greenfield2000">
-        <w:r>
-          <w:rPr>
-            <w:rStyle w:val="Hyperlink"/>
-          </w:rPr>
-          <w:t xml:space="preserve">23</w:t>
-        </w:r>
-      </w:hyperlink>
-      <w:r>
-        <w:t xml:space="preserve">]</w:t>
-      </w:r>
-      <w:r>
-        <w:t xml:space="preserve">. The GF schedule’s main advantage lies in measuring occasional heavy consumption, which can constitute an important proportion of total consumption.</w:t>
-      </w:r>
-    </w:p>
-    <w:p>
-      <w:pPr>
-        <w:pStyle w:val="BodyText"/>
-      </w:pPr>
-      <w:r>
-        <w:t xml:space="preserve">Other reference estimates were used, this time for aggregate comparisons. 2014 per-capita alcohol retail sales</w:t>
-      </w:r>
-      <w:r>
-        <w:t xml:space="preserve"> </w:t>
-      </w:r>
-      <w:r>
-        <w:t xml:space="preserve">[</w:t>
-      </w:r>
-      <w:hyperlink w:anchor="ref-PHE2017">
         <w:r>
           <w:rPr>
             <w:rStyle w:val="Hyperlink"/>
@@ -1052,32 +1055,23 @@
         <w:t xml:space="preserve">]</w:t>
       </w:r>
       <w:r>
+        <w:t xml:space="preserve">. The GF schedule’s main advantage lies in measuring occasional heavy consumption, which can constitute an important proportion of total consumption.</w:t>
+      </w:r>
+    </w:p>
+    <w:p>
+      <w:pPr>
+        <w:pStyle w:val="BodyText"/>
+      </w:pPr>
+      <w:r>
+        <w:t xml:space="preserve">Other reference estimates were used, this time for aggregate comparisons. 2014 per-capita alcohol retail sales</w:t>
+      </w:r>
+      <w:r>
         <w:t xml:space="preserve"> </w:t>
       </w:r>
       <w:r>
-        <w:t xml:space="preserve">captured all alcohol produced/processed in or imported to England for sale or consumption. We also used data from 6,606 household residents aged</w:t>
-      </w:r>
-      <w:r>
-        <w:t xml:space="preserve"> </w:t>
-      </w:r>
-      <m:oMath>
-        <m:r>
-          <m:t>≥</m:t>
-        </m:r>
-      </m:oMath>
-      <w:r>
-        <w:t xml:space="preserve"> </w:t>
-      </w:r>
-      <w:r>
-        <w:t xml:space="preserve">18 years participating in the 2011 Health Survey for England</w:t>
-      </w:r>
-      <w:r>
-        <w:t xml:space="preserve"> </w:t>
-      </w:r>
-      <w:r>
         <w:t xml:space="preserve">[</w:t>
       </w:r>
-      <w:hyperlink w:anchor="ref-NatCenSocialResearch2013">
+      <w:hyperlink w:anchor="ref-PHE2017">
         <w:r>
           <w:rPr>
             <w:rStyle w:val="Hyperlink"/>
@@ -1089,15 +1083,32 @@
         <w:t xml:space="preserve">]</w:t>
       </w:r>
       <w:r>
-        <w:t xml:space="preserve">. Year 2011 was chosen in deviation from the registered protocol</w:t>
-      </w:r>
-      <w:r>
         <w:t xml:space="preserve"> </w:t>
       </w:r>
       <w:r>
+        <w:t xml:space="preserve">captured all alcohol produced/processed in or imported to England for sale or consumption. We also used data from 6,606 household residents aged</w:t>
+      </w:r>
+      <w:r>
+        <w:t xml:space="preserve"> </w:t>
+      </w:r>
+      <m:oMath>
+        <m:r>
+          <m:t>≥</m:t>
+        </m:r>
+      </m:oMath>
+      <w:r>
+        <w:t xml:space="preserve"> </w:t>
+      </w:r>
+      <w:r>
+        <w:t xml:space="preserve">18 years participating in the 2011 Health Survey for England</w:t>
+      </w:r>
+      <w:r>
+        <w:t xml:space="preserve"> </w:t>
+      </w:r>
+      <w:r>
         <w:t xml:space="preserve">[</w:t>
       </w:r>
-      <w:hyperlink w:anchor="ref-Dutey2018">
+      <w:hyperlink w:anchor="ref-NatCenSocialResearch2013">
         <w:r>
           <w:rPr>
             <w:rStyle w:val="Hyperlink"/>
@@ -1109,7 +1120,7 @@
         <w:t xml:space="preserve">]</w:t>
       </w:r>
       <w:r>
-        <w:t xml:space="preserve">: on that particularly year, the recurring computer-assisted interviewer-led beverage-specific quantity-frequency questionnaire was accompanied by a prospective 7-day diary</w:t>
+        <w:t xml:space="preserve">. Year 2011 was chosen in deviation from the registered protocol</w:t>
       </w:r>
       <w:r>
         <w:t xml:space="preserve"> </w:t>
@@ -1117,7 +1128,7 @@
       <w:r>
         <w:t xml:space="preserve">[</w:t>
       </w:r>
-      <w:hyperlink w:anchor="ref-Boniface2014">
+      <w:hyperlink w:anchor="ref-Dutey2018">
         <w:r>
           <w:rPr>
             <w:rStyle w:val="Hyperlink"/>
@@ -1129,7 +1140,7 @@
         <w:t xml:space="preserve">]</w:t>
       </w:r>
       <w:r>
-        <w:t xml:space="preserve">. The diary reference standard was deemed more informative to an international audience, and offered a direct point of comparison with past research</w:t>
+        <w:t xml:space="preserve">: on that particularly year, the recurring computer-assisted interviewer-led beverage-specific quantity-frequency questionnaire was accompanied by a prospective 7-day diary</w:t>
       </w:r>
       <w:r>
         <w:t xml:space="preserve"> </w:t>
@@ -1137,7 +1148,7 @@
       <w:r>
         <w:t xml:space="preserve">[</w:t>
       </w:r>
-      <w:hyperlink w:anchor="ref-Stockwell2004">
+      <w:hyperlink w:anchor="ref-Boniface2014">
         <w:r>
           <w:rPr>
             <w:rStyle w:val="Hyperlink"/>
@@ -1146,6 +1157,26 @@
         </w:r>
       </w:hyperlink>
       <w:r>
+        <w:t xml:space="preserve">]</w:t>
+      </w:r>
+      <w:r>
+        <w:t xml:space="preserve">. The diary reference standard was deemed more informative to an international audience, and offered a direct point of comparison with past research</w:t>
+      </w:r>
+      <w:r>
+        <w:t xml:space="preserve"> </w:t>
+      </w:r>
+      <w:r>
+        <w:t xml:space="preserve">[</w:t>
+      </w:r>
+      <w:hyperlink w:anchor="ref-Stockwell2004">
+        <w:r>
+          <w:rPr>
+            <w:rStyle w:val="Hyperlink"/>
+          </w:rPr>
+          <w:t xml:space="preserve">29</w:t>
+        </w:r>
+      </w:hyperlink>
+      <w:r>
         <w:t xml:space="preserve">–</w:t>
       </w:r>
       <w:hyperlink w:anchor="ref-Stockwell2016">
@@ -1153,7 +1184,7 @@
           <w:rPr>
             <w:rStyle w:val="Hyperlink"/>
           </w:rPr>
-          <w:t xml:space="preserve">30</w:t>
+          <w:t xml:space="preserve">31</w:t>
         </w:r>
       </w:hyperlink>
       <w:r>
@@ -1191,7 +1222,7 @@
           <w:rPr>
             <w:rStyle w:val="Hyperlink"/>
           </w:rPr>
-          <w:t xml:space="preserve">31</w:t>
+          <w:t xml:space="preserve">32</w:t>
         </w:r>
       </w:hyperlink>
       <w:r>
@@ -1610,7 +1641,7 @@
           <w:rPr>
             <w:rStyle w:val="Hyperlink"/>
           </w:rPr>
-          <w:t xml:space="preserve">26</w:t>
+          <w:t xml:space="preserve">27</w:t>
         </w:r>
       </w:hyperlink>
       <w:r>
@@ -1639,7 +1670,7 @@
           <w:rPr>
             <w:rStyle w:val="Hyperlink"/>
           </w:rPr>
-          <w:t xml:space="preserve">32</w:t>
+          <w:t xml:space="preserve">33</w:t>
         </w:r>
       </w:hyperlink>
       <w:r>
@@ -1650,7 +1681,7 @@
           <w:rPr>
             <w:rStyle w:val="Hyperlink"/>
           </w:rPr>
-          <w:t xml:space="preserve">34</w:t>
+          <w:t xml:space="preserve">35</w:t>
         </w:r>
       </w:hyperlink>
       <w:r>
@@ -1673,7 +1704,7 @@
           <w:rPr>
             <w:rStyle w:val="Hyperlink"/>
           </w:rPr>
-          <w:t xml:space="preserve">35</w:t>
+          <w:t xml:space="preserve">36</w:t>
         </w:r>
       </w:hyperlink>
       <w:r>
@@ -2126,7 +2157,7 @@
           <w:rPr>
             <w:rStyle w:val="Hyperlink"/>
           </w:rPr>
-          <w:t xml:space="preserve">36</w:t>
+          <w:t xml:space="preserve">37</w:t>
         </w:r>
       </w:hyperlink>
       <w:r>
@@ -2146,7 +2177,7 @@
           <w:rPr>
             <w:rStyle w:val="Hyperlink"/>
           </w:rPr>
-          <w:t xml:space="preserve">37</w:t>
+          <w:t xml:space="preserve">38</w:t>
         </w:r>
       </w:hyperlink>
       <w:r>
@@ -2221,7 +2252,7 @@
           <w:rPr>
             <w:rStyle w:val="Hyperlink"/>
           </w:rPr>
-          <w:t xml:space="preserve">24</w:t>
+          <w:t xml:space="preserve">25</w:t>
         </w:r>
       </w:hyperlink>
       <w:r>
@@ -2355,7 +2386,7 @@
         <w:pStyle w:val="BodyText"/>
       </w:pPr>
       <w:r>
-        <w:t xml:space="preserve">The RMSD masked a dispersed and skewed distribution of error (Table 2). In 50% of participants, the EWAC fell within</w:t>
+        <w:t xml:space="preserve">However, there was substantial variation in RMSD; in 50% of participants, the EWAC fell within</w:t>
       </w:r>
       <w:r>
         <w:t xml:space="preserve"> </w:t>
@@ -2369,7 +2400,7 @@
         <w:t xml:space="preserve"> </w:t>
       </w:r>
       <w:r>
-        <w:t xml:space="preserve">2.1 UK units of the GF weekly consumption estimate. Thus, an interval defined as the EWAC</w:t>
+        <w:t xml:space="preserve">2.1 UK units of the GF weekly consumption estimate. RMSD was proportional to alcohol consumption, amounting to about 50% of the EWAC value (Table 2). Thus, an interval defined as the EWAC</w:t>
       </w:r>
       <w:r>
         <w:t xml:space="preserve"> </w:t>
@@ -2383,45 +2414,40 @@
         <w:t xml:space="preserve"> </w:t>
       </w:r>
       <w:r>
-        <w:t xml:space="preserve">2 units (e.g. </w:t>
+        <w:t xml:space="preserve">50% (e.g. </w:t>
       </w:r>
       <w:r>
         <w:t xml:space="preserve">‘</w:t>
       </w:r>
       <w:r>
-        <w:t xml:space="preserve">10 to 14 units</w:t>
+        <w:t xml:space="preserve">2–6 units/week</w:t>
       </w:r>
       <w:r>
         <w:t xml:space="preserve">’</w:t>
       </w:r>
       <w:r>
-        <w:t xml:space="preserve">) would contain the reference standard for half of individuals, while an interval ranging</w:t>
-      </w:r>
-      <w:r>
         <w:t xml:space="preserve"> </w:t>
       </w:r>
-      <m:oMath>
-        <m:r>
-          <m:t>±</m:t>
-        </m:r>
-      </m:oMath>
+      <w:r>
+        <w:t xml:space="preserve">for an EWAC of 4;</w:t>
+      </w:r>
       <w:r>
         <w:t xml:space="preserve"> </w:t>
       </w:r>
       <w:r>
-        <w:t xml:space="preserve">3 units (e.g. </w:t>
-      </w:r>
-      <w:r>
         <w:t xml:space="preserve">‘</w:t>
       </w:r>
       <w:r>
-        <w:t xml:space="preserve">9 to 15 units</w:t>
+        <w:t xml:space="preserve">10–30 units/week</w:t>
       </w:r>
       <w:r>
         <w:t xml:space="preserve">’</w:t>
       </w:r>
       <w:r>
-        <w:t xml:space="preserve">) would contain the reference standard for 60% of individuals.</w:t>
+        <w:t xml:space="preserve"> </w:t>
+      </w:r>
+      <w:r>
+        <w:t xml:space="preserve">for an EWAC of 20) contained the reference standard for over half (58%) of individuals.</w:t>
       </w:r>
     </w:p>
     <w:p>
@@ -2429,32 +2455,379 @@
         <w:pStyle w:val="BodyText"/>
       </w:pPr>
       <w:r>
-        <w:t xml:space="preserve">Table 2: Percentiles of the absolute deviation between EWAC and GF schedule (n = 15,731)</w:t>
-      </w:r>
-    </w:p>
-    <w:p>
-      <w:pPr>
-        <w:pStyle w:val="SourceCode"/>
-      </w:pPr>
+        <w:t xml:space="preserve">Table 2: Root Mean Squared Deviation (RMSD) between EWAC and GF schedule by alcohol consumption bracket (n = 15,731)</w:t>
+      </w:r>
+    </w:p>
+    <w:p>
+      <w:pPr>
+        <w:pStyle w:val="Compact"/>
+      </w:pPr>
+      <w:r>
+        <w:t xml:space="preserve">EWAC value (UK units/week)</w:t>
+      </w:r>
+    </w:p>
+    <w:p>
+      <w:pPr>
+        <w:pStyle w:val="Compact"/>
+      </w:pPr>
+      <w:r>
+        <w:t xml:space="preserve">n</w:t>
+      </w:r>
+    </w:p>
+    <w:p>
+      <w:pPr>
+        <w:pStyle w:val="Compact"/>
+      </w:pPr>
+      <w:r>
+        <w:t xml:space="preserve">RMSD [95% confidence interval]</w:t>
+      </w:r>
+    </w:p>
+    <w:p>
+      <w:pPr>
+        <w:pStyle w:val="Compact"/>
+      </w:pPr>
+      <w:r>
+        <w:t xml:space="preserve">Participants with GF contained in</w:t>
+      </w:r>
+      <w:r>
+        <w:t xml:space="preserve"> </w:t>
+      </w:r>
+      <w:r>
+        <w:t xml:space="preserve">[EWAC</w:t>
+      </w:r>
       <w:r>
         <w:rPr>
-          <w:rStyle w:val="VerbatimChar"/>
+          <w:i/>
         </w:rPr>
-        <w:t xml:space="preserve">##   X10. X20. X30. X40. X50. X60. X70. X80. X90. X95. X99.</w:t>
-      </w:r>
-      <w:r>
-        <w:br w:type="textWrapping"/>
-      </w:r>
-      <w:r>
-        <w:rPr>
-          <w:rStyle w:val="VerbatimChar"/>
-        </w:rPr>
-        <w:t xml:space="preserve">## 1  0.3  0.7  1.0  1.5  2.1  3.0  4.2  6.3 10.8 16.7 38.3</w:t>
-      </w:r>
-    </w:p>
-    <w:p>
-      <w:pPr>
-        <w:pStyle w:val="FirstParagraph"/>
+        <w:t xml:space="preserve">0.5; EWAC</w:t>
+      </w:r>
+      <w:r>
+        <w:t xml:space="preserve">1.5] interval (%)</w:t>
+      </w:r>
+    </w:p>
+    <w:p>
+      <w:pPr>
+        <w:pStyle w:val="Compact"/>
+      </w:pPr>
+      <w:r>
+        <w:t xml:space="preserve">[0,5)</w:t>
+      </w:r>
+    </w:p>
+    <w:p>
+      <w:pPr>
+        <w:pStyle w:val="Compact"/>
+      </w:pPr>
+      <w:r>
+        <w:t xml:space="preserve">6,927</w:t>
+      </w:r>
+    </w:p>
+    <w:p>
+      <w:pPr>
+        <w:pStyle w:val="Compact"/>
+      </w:pPr>
+      <w:r>
+        <w:t xml:space="preserve">3.1 [2.7–3.5]</w:t>
+      </w:r>
+    </w:p>
+    <w:p>
+      <w:pPr>
+        <w:pStyle w:val="Compact"/>
+      </w:pPr>
+      <w:r>
+        <w:t xml:space="preserve">3,375 (48.7)</w:t>
+      </w:r>
+    </w:p>
+    <w:p>
+      <w:pPr>
+        <w:pStyle w:val="Compact"/>
+      </w:pPr>
+      <w:r>
+        <w:t xml:space="preserve">[5,10)</w:t>
+      </w:r>
+    </w:p>
+    <w:p>
+      <w:pPr>
+        <w:pStyle w:val="Compact"/>
+      </w:pPr>
+      <w:r>
+        <w:t xml:space="preserve">3,589</w:t>
+      </w:r>
+    </w:p>
+    <w:p>
+      <w:pPr>
+        <w:pStyle w:val="Compact"/>
+      </w:pPr>
+      <w:r>
+        <w:t xml:space="preserve">10 [3.8–13.5]</w:t>
+      </w:r>
+    </w:p>
+    <w:p>
+      <w:pPr>
+        <w:pStyle w:val="Compact"/>
+      </w:pPr>
+      <w:r>
+        <w:t xml:space="preserve">2,127 (59.3)</w:t>
+      </w:r>
+    </w:p>
+    <w:p>
+      <w:pPr>
+        <w:pStyle w:val="Compact"/>
+      </w:pPr>
+      <w:r>
+        <w:t xml:space="preserve">[10,20)</w:t>
+      </w:r>
+    </w:p>
+    <w:p>
+      <w:pPr>
+        <w:pStyle w:val="Compact"/>
+      </w:pPr>
+      <w:r>
+        <w:t xml:space="preserve">3,363</w:t>
+      </w:r>
+    </w:p>
+    <w:p>
+      <w:pPr>
+        <w:pStyle w:val="Compact"/>
+      </w:pPr>
+      <w:r>
+        <w:t xml:space="preserve">12.4 [9.3–14.9]</w:t>
+      </w:r>
+    </w:p>
+    <w:p>
+      <w:pPr>
+        <w:pStyle w:val="Compact"/>
+      </w:pPr>
+      <w:r>
+        <w:t xml:space="preserve">2,330 (69.3)</w:t>
+      </w:r>
+    </w:p>
+    <w:p>
+      <w:pPr>
+        <w:pStyle w:val="Compact"/>
+      </w:pPr>
+      <w:r>
+        <w:t xml:space="preserve">[20,30)</w:t>
+      </w:r>
+    </w:p>
+    <w:p>
+      <w:pPr>
+        <w:pStyle w:val="Compact"/>
+      </w:pPr>
+      <w:r>
+        <w:t xml:space="preserve">1,010</w:t>
+      </w:r>
+    </w:p>
+    <w:p>
+      <w:pPr>
+        <w:pStyle w:val="Compact"/>
+      </w:pPr>
+      <w:r>
+        <w:t xml:space="preserve">15.5 [12.6–17.9]</w:t>
+      </w:r>
+    </w:p>
+    <w:p>
+      <w:pPr>
+        <w:pStyle w:val="Compact"/>
+      </w:pPr>
+      <w:r>
+        <w:t xml:space="preserve">736 (72.9)</w:t>
+      </w:r>
+    </w:p>
+    <w:p>
+      <w:pPr>
+        <w:pStyle w:val="Compact"/>
+      </w:pPr>
+      <w:r>
+        <w:t xml:space="preserve">[30,45)</w:t>
+      </w:r>
+    </w:p>
+    <w:p>
+      <w:pPr>
+        <w:pStyle w:val="Compact"/>
+      </w:pPr>
+      <w:r>
+        <w:t xml:space="preserve">495</w:t>
+      </w:r>
+    </w:p>
+    <w:p>
+      <w:pPr>
+        <w:pStyle w:val="Compact"/>
+      </w:pPr>
+      <w:r>
+        <w:t xml:space="preserve">19.4 [17–21.4]</w:t>
+      </w:r>
+    </w:p>
+    <w:p>
+      <w:pPr>
+        <w:pStyle w:val="Compact"/>
+      </w:pPr>
+      <w:r>
+        <w:t xml:space="preserve">342 (69.1)</w:t>
+      </w:r>
+    </w:p>
+    <w:p>
+      <w:pPr>
+        <w:pStyle w:val="Compact"/>
+      </w:pPr>
+      <w:r>
+        <w:t xml:space="preserve">[45,60)</w:t>
+      </w:r>
+    </w:p>
+    <w:p>
+      <w:pPr>
+        <w:pStyle w:val="Compact"/>
+      </w:pPr>
+      <w:r>
+        <w:t xml:space="preserve">142</w:t>
+      </w:r>
+    </w:p>
+    <w:p>
+      <w:pPr>
+        <w:pStyle w:val="Compact"/>
+      </w:pPr>
+      <w:r>
+        <w:t xml:space="preserve">27.4 [22.1–31.8]</w:t>
+      </w:r>
+    </w:p>
+    <w:p>
+      <w:pPr>
+        <w:pStyle w:val="Compact"/>
+      </w:pPr>
+      <w:r>
+        <w:t xml:space="preserve">101 (71.1)</w:t>
+      </w:r>
+    </w:p>
+    <w:p>
+      <w:pPr>
+        <w:pStyle w:val="Compact"/>
+      </w:pPr>
+      <w:r>
+        <w:t xml:space="preserve">[60,75)</w:t>
+      </w:r>
+    </w:p>
+    <w:p>
+      <w:pPr>
+        <w:pStyle w:val="Compact"/>
+      </w:pPr>
+      <w:r>
+        <w:t xml:space="preserve">113</w:t>
+      </w:r>
+    </w:p>
+    <w:p>
+      <w:pPr>
+        <w:pStyle w:val="Compact"/>
+      </w:pPr>
+      <w:r>
+        <w:t xml:space="preserve">25.7 [18.9–31]</w:t>
+      </w:r>
+    </w:p>
+    <w:p>
+      <w:pPr>
+        <w:pStyle w:val="Compact"/>
+      </w:pPr>
+      <w:r>
+        <w:t xml:space="preserve">95 (84.1)</w:t>
+      </w:r>
+    </w:p>
+    <w:p>
+      <w:pPr>
+        <w:pStyle w:val="Compact"/>
+      </w:pPr>
+      <w:r>
+        <w:t xml:space="preserve">[75,100)</w:t>
+      </w:r>
+    </w:p>
+    <w:p>
+      <w:pPr>
+        <w:pStyle w:val="Compact"/>
+      </w:pPr>
+      <w:r>
+        <w:t xml:space="preserve">66</w:t>
+      </w:r>
+    </w:p>
+    <w:p>
+      <w:pPr>
+        <w:pStyle w:val="Compact"/>
+      </w:pPr>
+      <w:r>
+        <w:t xml:space="preserve">40.2 [25.1–51]</w:t>
+      </w:r>
+    </w:p>
+    <w:p>
+      <w:pPr>
+        <w:pStyle w:val="Compact"/>
+      </w:pPr>
+      <w:r>
+        <w:t xml:space="preserve">48 (72.7)</w:t>
+      </w:r>
+    </w:p>
+    <w:p>
+      <w:pPr>
+        <w:pStyle w:val="Compact"/>
+      </w:pPr>
+      <w:r>
+        <w:t xml:space="preserve">[100,150)</w:t>
+      </w:r>
+    </w:p>
+    <w:p>
+      <w:pPr>
+        <w:pStyle w:val="Compact"/>
+      </w:pPr>
+      <w:r>
+        <w:t xml:space="preserve">26</w:t>
+      </w:r>
+    </w:p>
+    <w:p>
+      <w:pPr>
+        <w:pStyle w:val="Compact"/>
+      </w:pPr>
+      <w:r>
+        <w:t xml:space="preserve">77 [59.2–91.4]</w:t>
+      </w:r>
+    </w:p>
+    <w:p>
+      <w:pPr>
+        <w:pStyle w:val="Compact"/>
+      </w:pPr>
+      <w:r>
+        <w:t xml:space="preserve">13 (50)</w:t>
+      </w:r>
+    </w:p>
+    <w:p>
+      <w:pPr>
+        <w:pStyle w:val="Compact"/>
+      </w:pPr>
+      <w:r>
+        <w:t xml:space="preserve">All values</w:t>
+      </w:r>
+    </w:p>
+    <w:p>
+      <w:pPr>
+        <w:pStyle w:val="Compact"/>
+      </w:pPr>
+      <w:r>
+        <w:t xml:space="preserve">15,731</w:t>
+      </w:r>
+    </w:p>
+    <w:p>
+      <w:pPr>
+        <w:pStyle w:val="Compact"/>
+      </w:pPr>
+      <w:r>
+        <w:t xml:space="preserve">10.7 [9.4–11.9]</w:t>
+      </w:r>
+    </w:p>
+    <w:p>
+      <w:pPr>
+        <w:pStyle w:val="Compact"/>
+      </w:pPr>
+      <w:r>
+        <w:t xml:space="preserve">9,167 (58.3)</w:t>
+      </w:r>
+    </w:p>
+    <w:p>
+      <w:pPr>
+        <w:pStyle w:val="BodyText"/>
       </w:pPr>
       <w:r>
         <w:t xml:space="preserve">Plots of EWAC against GF (Figure 1) indicate a slight positive bias for consumptions up to 10-14 units/week, and a slight negative bias beyond. The EWAC only starts losing granularity above 70 units/week (99th percentile of its distribution), where it provides just 6 possible values (82; 83; 92; 93; 100; 125 units/week; see Figure 1(b)).</w:t>
@@ -3385,7 +3758,15 @@
         <w:pStyle w:val="FirstParagraph"/>
       </w:pPr>
       <w:r>
-        <w:t xml:space="preserve">We developed a continuous Estimator of Weekly Alcohol Consumption (EWAC) using a 6-month Extended AUDIT-C. When compared with a 4-week GF reference standard, we found EWAC had a positive bias of 0.2 UK units [0.08, 0.4], and that deviations were highly skewed: while the mean error was ±11 UK units/week [9.5, 11.9], in half of participants the deviation between EWAC and GF was between 0 and ±2.1 UK units/week. EWAC is superior to both the AUDIT-C and the full AUDIT in predicting GF exceeding 14 units/week (AUC = 0.92) and 35 units/week (AUC = 0.93). This places the EWAC among the best-performing diagnostic tools examined in the most recent systematic review</w:t>
+        <w:t xml:space="preserve">We developed a continuous Estimator of Weekly Alcohol Consumption (EWAC) using a 6-month Extended AUDIT-C. When compared with a 4-week Graduated Frequency (GF) reference standard, we found EWAC overestimates alcohol consumption by 0.2 UK units [0.08, 0.4], well under the pre-registered ±1 UK unit bias tolerance. We also attempted to measure how precise the EWAC is: in 50% of participants, the EWAC falls up to 2 UK units away from the GF measure, and an interval built as EWAC ±50% contains the GF measures in 58% of participants.</w:t>
+      </w:r>
+    </w:p>
+    <w:p>
+      <w:pPr>
+        <w:pStyle w:val="BodyText"/>
+      </w:pPr>
+      <w:r>
+        <w:t xml:space="preserve">EWAC is superior to both the AUDIT-C and the full AUDIT scores in predicting GF exceeding 14 units/week (AUC = 0.92) and 35 units/week (AUC = 0.93). This places the EWAC among the best-performing diagnostic tools examined in the most recent systematic review</w:t>
       </w:r>
       <w:r>
         <w:t xml:space="preserve"> </w:t>
@@ -3405,7 +3786,7 @@
         <w:t xml:space="preserve">]</w:t>
       </w:r>
       <w:r>
-        <w:t xml:space="preserve">. At the 14-unit threshold, an EWAC &gt;= 10 cut-off has a sensitivity of 0.87, compared to a 0.75 for an AUDIT-C &gt;= 5 cut-off, without losing specificity.</w:t>
+        <w:t xml:space="preserve">. At the 14-unit threshold, an EWAC &gt;= 10 cut-off has a sensitivity of 0.87, compared to a 0.75 for an AUDIT-C &gt;= 6 cut-off, without losing specificity.</w:t>
       </w:r>
     </w:p>
     <w:p>
@@ -3423,7 +3804,7 @@
         <w:pStyle w:val="FirstParagraph"/>
       </w:pPr>
       <w:r>
-        <w:t xml:space="preserve">Being equivalent or superior to the AUDIT in speed, accuracy, and international standardisation, the EWAC</w:t>
+        <w:t xml:space="preserve">Being equivalent to the AUDIT-C in speed and international standardisation, the EWAC</w:t>
       </w:r>
       <w:r>
         <w:t xml:space="preserve"> </w:t>
@@ -3440,7 +3821,7 @@
         <w:t xml:space="preserve"> </w:t>
       </w:r>
       <w:r>
-        <w:t xml:space="preserve">appears suitable for use in clinical practice to support brief interventions and to feed back a reliable 4-unit wide interval estimate of alcohol consumption (eg:</w:t>
+        <w:t xml:space="preserve">appears suitable for use in clinical practice to support brief interventions and to feed back a reliable interval estimate of alcohol consumption (eg:</w:t>
       </w:r>
       <w:r>
         <w:t xml:space="preserve"> </w:t>
@@ -3449,7 +3830,7 @@
         <w:t xml:space="preserve">‘</w:t>
       </w:r>
       <w:r>
-        <w:t xml:space="preserve">9-13 units/week</w:t>
+        <w:t xml:space="preserve">6–18 units/week</w:t>
       </w:r>
       <w:r>
         <w:t xml:space="preserve">’</w:t>
@@ -3467,7 +3848,7 @@
         <w:t xml:space="preserve">‘</w:t>
       </w:r>
       <w:r>
-        <w:t xml:space="preserve">70-100 g/week</w:t>
+        <w:t xml:space="preserve">50–140g/week</w:t>
       </w:r>
       <w:r>
         <w:t xml:space="preserve">’</w:t>
@@ -3481,35 +3862,15 @@
         <w:pStyle w:val="BodyText"/>
       </w:pPr>
       <w:r>
-        <w:t xml:space="preserve">Nutt, Rehm</w:t>
+        <w:t xml:space="preserve">Assessment of alcohol consumption is not well embedded in clinical practice</w:t>
       </w:r>
       <w:r>
         <w:t xml:space="preserve"> </w:t>
       </w:r>
       <w:r>
-        <w:rPr>
-          <w:i/>
-        </w:rPr>
-        <w:t xml:space="preserve">et al.</w:t>
-      </w:r>
-      <w:r>
-        <w:t xml:space="preserve"> </w:t>
-      </w:r>
-      <w:r>
         <w:t xml:space="preserve">[</w:t>
       </w:r>
-      <w:hyperlink w:anchor="ref-Nutt2014">
-        <w:r>
-          <w:rPr>
-            <w:rStyle w:val="Hyperlink"/>
-          </w:rPr>
-          <w:t xml:space="preserve">38</w:t>
-        </w:r>
-      </w:hyperlink>
-      <w:r>
-        <w:t xml:space="preserve">,</w:t>
-      </w:r>
-      <w:hyperlink w:anchor="ref-Rehm2016">
+      <w:hyperlink w:anchor="ref-Browne2016">
         <w:r>
           <w:rPr>
             <w:rStyle w:val="Hyperlink"/>
@@ -3521,10 +3882,24 @@
         <w:t xml:space="preserve">]</w:t>
       </w:r>
       <w:r>
+        <w:t xml:space="preserve">. The EWAC calculator fills a gap in resources by transforming the answers from the Extended AUDIT-C into a direct estimate of an individual’s weekly alcohol consumption. This is a more directly accessible metric which should facilitate behaviour change by empowering people to monitor and control their alcohol consumption with–or without–the involvement of healthcare professionals.</w:t>
+      </w:r>
+    </w:p>
+    <w:p>
+      <w:pPr>
+        <w:pStyle w:val="BodyText"/>
+      </w:pPr>
+      <w:r>
+        <w:t xml:space="preserve">Nutt, Rehm</w:t>
+      </w:r>
+      <w:r>
         <w:t xml:space="preserve"> </w:t>
       </w:r>
       <w:r>
-        <w:t xml:space="preserve">argued that alcohol-related harm is best prevented if individuals know their consumption level, and health professionals in all settings can engage patients effectively to manage risks with evidence-based interventions, in a similar way to other risk factors for disease, for example blood pressure or cholesterol. Knowledge of alcohol beverage content is generally poor</w:t>
+        <w:rPr>
+          <w:i/>
+        </w:rPr>
+        <w:t xml:space="preserve">et al.</w:t>
       </w:r>
       <w:r>
         <w:t xml:space="preserve"> </w:t>
@@ -3532,7 +3907,18 @@
       <w:r>
         <w:t xml:space="preserve">[</w:t>
       </w:r>
-      <w:hyperlink w:anchor="ref-Mongan2015">
+      <w:hyperlink w:anchor="ref-Nutt2014">
+        <w:r>
+          <w:rPr>
+            <w:rStyle w:val="Hyperlink"/>
+          </w:rPr>
+          <w:t xml:space="preserve">18</w:t>
+        </w:r>
+      </w:hyperlink>
+      <w:r>
+        <w:t xml:space="preserve">,</w:t>
+      </w:r>
+      <w:hyperlink w:anchor="ref-Rehm2016">
         <w:r>
           <w:rPr>
             <w:rStyle w:val="Hyperlink"/>
@@ -3544,15 +3930,18 @@
         <w:t xml:space="preserve">]</w:t>
       </w:r>
       <w:r>
-        <w:t xml:space="preserve">, and many countries have not adopted a measure of standard drinks</w:t>
-      </w:r>
-      <w:r>
         <w:t xml:space="preserve"> </w:t>
       </w:r>
       <w:r>
+        <w:t xml:space="preserve">argued that alcohol-related harm is best prevented if individuals know their consumption level, and health professionals in all settings can engage patients effectively to manage risks with evidence-based interventions, in a similar way to other risk factors for disease, for example blood pressure or cholesterol. Yet, knowledge of beverages’ alcohol content is generally poor</w:t>
+      </w:r>
+      <w:r>
+        <w:t xml:space="preserve"> </w:t>
+      </w:r>
+      <w:r>
         <w:t xml:space="preserve">[</w:t>
       </w:r>
-      <w:hyperlink w:anchor="ref-Kalinowski2016">
+      <w:hyperlink w:anchor="ref-Mongan2015">
         <w:r>
           <w:rPr>
             <w:rStyle w:val="Hyperlink"/>
@@ -3564,7 +3953,7 @@
         <w:t xml:space="preserve">]</w:t>
       </w:r>
       <w:r>
-        <w:t xml:space="preserve">. A survey evaluating the 2016 change in UK alcohol guidelines found that just 8% of the UK drinkers knew the new recommended limits</w:t>
+        <w:t xml:space="preserve">, and a survey evaluating the 2016 change in UK alcohol guidelines found that just 8% of the UK drinkers knew the new recommended limits</w:t>
       </w:r>
       <w:r>
         <w:t xml:space="preserve"> </w:t>
@@ -3584,7 +3973,7 @@
         <w:t xml:space="preserve">]</w:t>
       </w:r>
       <w:r>
-        <w:t xml:space="preserve">. The EWAC can support interventions focusing on recognising the alcohol content and volume of drinks.</w:t>
+        <w:t xml:space="preserve">. The EWAC can support interventions focused on recognising the alcohol content/volume of drinks, and recommended low-risk limits.</w:t>
       </w:r>
     </w:p>
     <w:p>
@@ -3592,7 +3981,7 @@
         <w:pStyle w:val="BodyText"/>
       </w:pPr>
       <w:r>
-        <w:t xml:space="preserve">The EWAC’s dimensional rather than categorical format can avoid the stigma sometimes associated with clinical categorisations of alcohol use disorders. Assessment of alcohol consumption is not well embedded in clinical practice</w:t>
+        <w:t xml:space="preserve">In addition, the EWAC’s dimensional rather than categorical format can be useful to position recipients of brief interventions on the continuum of alcohol use</w:t>
       </w:r>
       <w:r>
         <w:t xml:space="preserve"> </w:t>
@@ -3600,7 +3989,18 @@
       <w:r>
         <w:t xml:space="preserve">[</w:t>
       </w:r>
-      <w:hyperlink w:anchor="ref-Browne2016">
+      <w:hyperlink w:anchor="ref-Rehm2013a">
+        <w:r>
+          <w:rPr>
+            <w:rStyle w:val="Hyperlink"/>
+          </w:rPr>
+          <w:t xml:space="preserve">19</w:t>
+        </w:r>
+      </w:hyperlink>
+      <w:r>
+        <w:t xml:space="preserve">,</w:t>
+      </w:r>
+      <w:hyperlink w:anchor="ref-Rehm2014a">
         <w:r>
           <w:rPr>
             <w:rStyle w:val="Hyperlink"/>
@@ -3612,7 +4012,34 @@
         <w:t xml:space="preserve">]</w:t>
       </w:r>
       <w:r>
-        <w:t xml:space="preserve">. The EWAC calculator fills a gap in resources by transforming the answers from the Extended AUDIT-C into an estimate of an individual’s weekly alcohol consumption. This is a more directly accessible metric which should facilitate behaviour change by empowering people to monitor and control their alcohol consumption with–or without–the involvement of healthcare professionals.</w:t>
+        <w:t xml:space="preserve">, which may reduce the stigma of loss of control associated with screening-based interventions</w:t>
+      </w:r>
+      <w:r>
+        <w:t xml:space="preserve"> </w:t>
+      </w:r>
+      <w:r>
+        <w:t xml:space="preserve">[</w:t>
+      </w:r>
+      <w:r>
+        <w:rPr>
+          <w:b/>
+        </w:rPr>
+        <w:t xml:space="preserve">???</w:t>
+      </w:r>
+      <w:r>
+        <w:t xml:space="preserve">,</w:t>
+      </w:r>
+      <w:r>
+        <w:rPr>
+          <w:b/>
+        </w:rPr>
+        <w:t xml:space="preserve">??</w:t>
+      </w:r>
+      <w:r>
+        <w:t xml:space="preserve">]</w:t>
+      </w:r>
+      <w:r>
+        <w:t xml:space="preserve">. It can act as a complement, rather than a substitute to the multidimensional quality of AUDIT-C or the full AUDIT.</w:t>
       </w:r>
     </w:p>
     <w:p>
@@ -3678,7 +4105,7 @@
         <w:pStyle w:val="FirstParagraph"/>
       </w:pPr>
       <w:r>
-        <w:t xml:space="preserve">This paper is the first to (a) develop an EWAC using a well-accepted and validated alcohol screening tool such as the AUDIT; and (b) quantify its bias and precision with respect to a continuous measure of alcohol consumption. One study</w:t>
+        <w:t xml:space="preserve">This paper is the first to (a) develop an EWAC using a well-accepted and validated multidimensional alcohol screening tool such as the AUDIT; and (b) quantify its bias and precision with respect to a continuous measure of alcohol consumption. One study</w:t>
       </w:r>
       <w:r>
         <w:t xml:space="preserve"> </w:t>
@@ -3839,7 +4266,7 @@
           <w:rPr>
             <w:rStyle w:val="Hyperlink"/>
           </w:rPr>
-          <w:t xml:space="preserve">28</w:t>
+          <w:t xml:space="preserve">29</w:t>
         </w:r>
       </w:hyperlink>
       <w:r>
@@ -3850,7 +4277,7 @@
           <w:rPr>
             <w:rStyle w:val="Hyperlink"/>
           </w:rPr>
-          <w:t xml:space="preserve">30</w:t>
+          <w:t xml:space="preserve">31</w:t>
         </w:r>
       </w:hyperlink>
       <w:r>
@@ -3890,7 +4317,7 @@
         <w:pStyle w:val="BodyText"/>
       </w:pPr>
       <w:r>
-        <w:t xml:space="preserve">Therefore, the GF reference standard, as all self-reported measures, is imperfect. While this has no effect on our measure of bias (MD), this may introduce bias into our measure of prescision (RMSD): by definition, the reference standard’s own independent error will inflate the RMSD. In other words, it is likely that a proportion of the RMSD is attributable to error in the GF measures rather than the EWAC.</w:t>
+        <w:t xml:space="preserve">Therefore, the GF reference standard, as all self-reported measures, is imperfect. While this has no effect on our measure of bias (MD), this may introduce bias into our measure of precision (RMSD): by definition, the reference standard’s own independent error will inflate the RMSD. In other words, it is likely that a proportion of the RMSD is attributable to error in the GF measures rather than the EWAC.</w:t>
       </w:r>
     </w:p>
     <w:p>
@@ -4244,375 +4671,12 @@
         <w:pStyle w:val="BodyText"/>
       </w:pPr>
       <w:r>
-        <w:t xml:space="preserve">Call: glm(formula = GF_missing ~ audit1_label + audit2_label + audit3_label +</w:t>
-      </w:r>
-      <w:r>
-        <w:t xml:space="preserve"> </w:t>
-      </w:r>
-      <w:r>
-        <w:t xml:space="preserve">ewac_qfv + factor(marital) + factor(tennet) + smokstat +</w:t>
-      </w:r>
-      <w:r>
-        <w:t xml:space="preserve"> </w:t>
-      </w:r>
-      <w:r>
-        <w:t xml:space="preserve">sex + ageg + ethgrp + highqual + religion + weighttns13,</w:t>
-      </w:r>
-      <w:r>
-        <w:t xml:space="preserve"> </w:t>
-      </w:r>
-      <w:r>
-        <w:t xml:space="preserve">family = binomial(link =</w:t>
-      </w:r>
-      <w:r>
-        <w:t xml:space="preserve"> </w:t>
-      </w:r>
-      <w:r>
-        <w:t xml:space="preserve">“</w:t>
-      </w:r>
-      <w:r>
-        <w:t xml:space="preserve">logit</w:t>
-      </w:r>
-      <w:r>
-        <w:t xml:space="preserve">”</w:t>
-      </w:r>
-      <w:r>
-        <w:t xml:space="preserve">), data = ats_complete_data)</w:t>
+        <w:t xml:space="preserve">To examine the influence of GF data missingness on our validation data, we performed a sensitivity analysis using multiple imputation with chained equations (MICE) on the primary outcomes of the study: mean deviation and root mean square deviation in the validation sample. Using 20 imputations and default imputation methods (predictive mean matching for GF, polytomous regression imputation for the remaining categorical variables), we found:</w:t>
       </w:r>
     </w:p>
     <w:p>
       <w:pPr>
         <w:pStyle w:val="BodyText"/>
-      </w:pPr>
-      <w:r>
-        <w:t xml:space="preserve">Coefficients:</w:t>
-      </w:r>
-      <w:r>
-        <w:t xml:space="preserve"> </w:t>
-      </w:r>
-      <w:r>
-        <w:t xml:space="preserve">(Intercept) audit1_label2 to 4 times a month</w:t>
-      </w:r>
-      <w:r>
-        <w:br w:type="textWrapping"/>
-      </w:r>
-      <w:r>
-        <w:t xml:space="preserve">-0.326997 -1.767632</w:t>
-      </w:r>
-      <w:r>
-        <w:br w:type="textWrapping"/>
-      </w:r>
-      <w:r>
-        <w:t xml:space="preserve">audit1_label2 to 3 times a week audit1_label4 to 5 times a week</w:t>
-      </w:r>
-      <w:r>
-        <w:br w:type="textWrapping"/>
-      </w:r>
-      <w:r>
-        <w:t xml:space="preserve">-2.120702 -2.555120</w:t>
-      </w:r>
-      <w:r>
-        <w:br w:type="textWrapping"/>
-      </w:r>
-      <w:r>
-        <w:t xml:space="preserve">audit1_label6 or more times a week audit2_label3 to 4</w:t>
-      </w:r>
-      <w:r>
-        <w:br w:type="textWrapping"/>
-      </w:r>
-      <w:r>
-        <w:t xml:space="preserve">-2.764100 -0.209314</w:t>
-      </w:r>
-      <w:r>
-        <w:br w:type="textWrapping"/>
-      </w:r>
-      <w:r>
-        <w:t xml:space="preserve">audit2_label5 to 6 audit2_label7 to 9</w:t>
-      </w:r>
-      <w:r>
-        <w:br w:type="textWrapping"/>
-      </w:r>
-      <w:r>
-        <w:t xml:space="preserve">-0.129453 -0.224819</w:t>
-      </w:r>
-      <w:r>
-        <w:br w:type="textWrapping"/>
-      </w:r>
-      <w:r>
-        <w:t xml:space="preserve">audit2_label10 to 12 audit2_label13 to 15</w:t>
-      </w:r>
-      <w:r>
-        <w:br w:type="textWrapping"/>
-      </w:r>
-      <w:r>
-        <w:t xml:space="preserve">-0.202291 0.240986</w:t>
-      </w:r>
-      <w:r>
-        <w:br w:type="textWrapping"/>
-      </w:r>
-      <w:r>
-        <w:t xml:space="preserve">audit2_label16 or more audit3_labelLess than monthly</w:t>
-      </w:r>
-      <w:r>
-        <w:br w:type="textWrapping"/>
-      </w:r>
-      <w:r>
-        <w:t xml:space="preserve">0.022614 -0.392364</w:t>
-      </w:r>
-      <w:r>
-        <w:br w:type="textWrapping"/>
-      </w:r>
-      <w:r>
-        <w:t xml:space="preserve">audit3_labelMonthly audit3_labelWeekly</w:t>
-      </w:r>
-      <w:r>
-        <w:br w:type="textWrapping"/>
-      </w:r>
-      <w:r>
-        <w:t xml:space="preserve">-0.898791 -0.986173</w:t>
-      </w:r>
-      <w:r>
-        <w:br w:type="textWrapping"/>
-      </w:r>
-      <w:r>
-        <w:t xml:space="preserve">audit3_labelDaily or almost daily ewac_qfv</w:t>
-      </w:r>
-      <w:r>
-        <w:br w:type="textWrapping"/>
-      </w:r>
-      <w:r>
-        <w:t xml:space="preserve">-1.485144 0.024574</w:t>
-      </w:r>
-      <w:r>
-        <w:br w:type="textWrapping"/>
-      </w:r>
-      <w:r>
-        <w:t xml:space="preserve">factor(marital)Separated/widowed factor(marital)Single</w:t>
-      </w:r>
-      <w:r>
-        <w:br w:type="textWrapping"/>
-      </w:r>
-      <w:r>
-        <w:t xml:space="preserve">0.102124 0.191116</w:t>
-      </w:r>
-      <w:r>
-        <w:br w:type="textWrapping"/>
-      </w:r>
-      <w:r>
-        <w:t xml:space="preserve">factor(tennet)2 smokstatStopped&gt;1y ago</w:t>
-      </w:r>
-      <w:r>
-        <w:br w:type="textWrapping"/>
-      </w:r>
-      <w:r>
-        <w:t xml:space="preserve">0.381502 0.134317</w:t>
-      </w:r>
-      <w:r>
-        <w:br w:type="textWrapping"/>
-      </w:r>
-      <w:r>
-        <w:t xml:space="preserve">smokstatStopped in past year smokstatSmoker</w:t>
-      </w:r>
-      <w:r>
-        <w:br w:type="textWrapping"/>
-      </w:r>
-      <w:r>
-        <w:t xml:space="preserve">-0.098244 0.216388</w:t>
-      </w:r>
-      <w:r>
-        <w:br w:type="textWrapping"/>
-      </w:r>
-      <w:r>
-        <w:t xml:space="preserve">sexMen ageg18-24 years</w:t>
-      </w:r>
-      <w:r>
-        <w:br w:type="textWrapping"/>
-      </w:r>
-      <w:r>
-        <w:t xml:space="preserve">-0.131345 0.208485</w:t>
-      </w:r>
-      <w:r>
-        <w:br w:type="textWrapping"/>
-      </w:r>
-      <w:r>
-        <w:t xml:space="preserve">ageg25-34 years ageg35-44 years</w:t>
-      </w:r>
-      <w:r>
-        <w:br w:type="textWrapping"/>
-      </w:r>
-      <w:r>
-        <w:t xml:space="preserve">0.086150 0.175033</w:t>
-      </w:r>
-      <w:r>
-        <w:br w:type="textWrapping"/>
-      </w:r>
-      <w:r>
-        <w:t xml:space="preserve">ageg45-54 years ageg55-64 years</w:t>
-      </w:r>
-      <w:r>
-        <w:br w:type="textWrapping"/>
-      </w:r>
-      <w:r>
-        <w:t xml:space="preserve">-0.002626 0.096104</w:t>
-      </w:r>
-      <w:r>
-        <w:br w:type="textWrapping"/>
-      </w:r>
-      <w:r>
-        <w:t xml:space="preserve">ageg65-74 years ageg75-84 years</w:t>
-      </w:r>
-      <w:r>
-        <w:br w:type="textWrapping"/>
-      </w:r>
-      <w:r>
-        <w:t xml:space="preserve">0.162335 0.182519</w:t>
-      </w:r>
-      <w:r>
-        <w:br w:type="textWrapping"/>
-      </w:r>
-      <w:r>
-        <w:t xml:space="preserve">ageg85+ years ethgrpWhite Other</w:t>
-      </w:r>
-      <w:r>
-        <w:br w:type="textWrapping"/>
-      </w:r>
-      <w:r>
-        <w:t xml:space="preserve">0.260571 0.074313</w:t>
-      </w:r>
-      <w:r>
-        <w:br w:type="textWrapping"/>
-      </w:r>
-      <w:r>
-        <w:t xml:space="preserve">ethgrpMixed ethgrpAsian</w:t>
-      </w:r>
-      <w:r>
-        <w:br w:type="textWrapping"/>
-      </w:r>
-      <w:r>
-        <w:t xml:space="preserve">-0.201133 0.127287</w:t>
-      </w:r>
-      <w:r>
-        <w:br w:type="textWrapping"/>
-      </w:r>
-      <w:r>
-        <w:t xml:space="preserve">ethgrpBlack ethgrpOther</w:t>
-      </w:r>
-      <w:r>
-        <w:br w:type="textWrapping"/>
-      </w:r>
-      <w:r>
-        <w:t xml:space="preserve">0.079896 -0.431529</w:t>
-      </w:r>
-      <w:r>
-        <w:br w:type="textWrapping"/>
-      </w:r>
-      <w:r>
-        <w:t xml:space="preserve">highqualNVQ &lt;= 3 highqualNVQ4+ (degree)</w:t>
-      </w:r>
-      <w:r>
-        <w:br w:type="textWrapping"/>
-      </w:r>
-      <w:r>
-        <w:t xml:space="preserve">-0.334416 -0.574479</w:t>
-      </w:r>
-      <w:r>
-        <w:br w:type="textWrapping"/>
-      </w:r>
-      <w:r>
-        <w:t xml:space="preserve">highqualOther religionChristian</w:t>
-      </w:r>
-      <w:r>
-        <w:br w:type="textWrapping"/>
-      </w:r>
-      <w:r>
-        <w:t xml:space="preserve">-0.116557 -0.113968</w:t>
-      </w:r>
-      <w:r>
-        <w:br w:type="textWrapping"/>
-      </w:r>
-      <w:r>
-        <w:t xml:space="preserve">religionMuslim religionAny other religion</w:t>
-      </w:r>
-      <w:r>
-        <w:br w:type="textWrapping"/>
-      </w:r>
-      <w:r>
-        <w:t xml:space="preserve">0.641699 0.126413</w:t>
-      </w:r>
-      <w:r>
-        <w:br w:type="textWrapping"/>
-      </w:r>
-      <w:r>
-        <w:t xml:space="preserve">weighttns13</w:t>
-      </w:r>
-      <w:r>
-        <w:br w:type="textWrapping"/>
-      </w:r>
-      <w:r>
-        <w:t xml:space="preserve">0.039737</w:t>
-      </w:r>
-    </w:p>
-    <w:p>
-      <w:pPr>
-        <w:pStyle w:val="BodyText"/>
-      </w:pPr>
-      <w:r>
-        <w:t xml:space="preserve">Degrees of Freedom: 25267 Total (i.e. Null); 25225 Residual</w:t>
-      </w:r>
-      <w:r>
-        <w:t xml:space="preserve"> </w:t>
-      </w:r>
-      <w:r>
-        <w:t xml:space="preserve">(15564 observations deleted due to missingness)</w:t>
-      </w:r>
-      <w:r>
-        <w:t xml:space="preserve"> </w:t>
-      </w:r>
-      <w:r>
-        <w:t xml:space="preserve">Null Deviance: 20860</w:t>
-      </w:r>
-      <w:r>
-        <w:t xml:space="preserve"> </w:t>
-      </w:r>
-      <w:r>
-        <w:t xml:space="preserve">Residual Deviance: 16790 AIC: 16880</w:t>
-      </w:r>
-    </w:p>
-    <w:p>
-      <w:pPr>
-        <w:pStyle w:val="BodyText"/>
-      </w:pPr>
-      <w:r>
-        <w:t xml:space="preserve">To examine the influence of GF data missingness on our validation data, we performed a sensitivity analysis using multiple imputation with chained equations (MICE) on the primary outcomes of the study: mean deviation and root mean square deviation in the validation sample. Using 20 imputations and default imputation methods (predictive mean matching for GF, polytomous regression imputation for the remaining categorical variables), we found:</w:t>
-      </w:r>
-    </w:p>
-    <w:p>
-      <w:pPr>
-        <w:pStyle w:val="Compact"/>
-        <w:numPr>
-          <w:numId w:val="1006"/>
-          <w:ilvl w:val="0"/>
-        </w:numPr>
-      </w:pPr>
-      <w:r>
-        <w:t xml:space="preserve">MD = 0.19 UK units/week with imputation, compared to 0.24 without imputation.</w:t>
-      </w:r>
-    </w:p>
-    <w:p>
-      <w:pPr>
-        <w:pStyle w:val="Compact"/>
-        <w:numPr>
-          <w:numId w:val="1006"/>
-          <w:ilvl w:val="0"/>
-        </w:numPr>
-      </w:pPr>
-      <w:r>
-        <w:t xml:space="preserve">RMSD = 10.35 UK units/week with imputation, compared to 10.73 without imputation.</w:t>
-      </w:r>
-    </w:p>
-    <w:p>
-      <w:pPr>
-        <w:pStyle w:val="FirstParagraph"/>
       </w:pPr>
       <w:r>
         <w:t xml:space="preserve">There results being very similar, multiple imputation was not employed in the study.</w:t>
@@ -11730,20 +11794,20 @@
       </w:r>
     </w:p>
     <w:bookmarkEnd w:id="92"/>
-    <w:bookmarkStart w:id="94" w:name="ref-Beyer2018"/>
+    <w:bookmarkStart w:id="94" w:name="ref-Nutt2014"/>
     <w:p>
       <w:pPr>
         <w:pStyle w:val="Bibliography"/>
       </w:pPr>
       <w:r>
-        <w:t xml:space="preserve">[18] Beyer F, Lynch E, Kaner E. Brief Interventions in Primary Care: an Evidence Overview of Practitioner and Digital Intervention Programmes. Current Addiction Reports 2018;5:265–73. doi:</w:t>
+        <w:t xml:space="preserve">[18] Nutt DJ, Rehm J. Doing it by numbers: A simple approach to reducing the harms of alcohol. Journal of Psychopharmacology 2014;28:3–7. doi:</w:t>
       </w:r>
       <w:hyperlink r:id="rId93">
         <w:r>
           <w:rPr>
             <w:rStyle w:val="Hyperlink"/>
           </w:rPr>
-          <w:t xml:space="preserve">10.1007/s40429-018-0198-7</w:t>
+          <w:t xml:space="preserve">10.1177/0269881113512038</w:t>
         </w:r>
       </w:hyperlink>
       <w:r>
@@ -11751,15 +11815,36 @@
       </w:r>
     </w:p>
     <w:bookmarkEnd w:id="94"/>
-    <w:bookmarkStart w:id="96" w:name="ref-Kaner2013c"/>
+    <w:bookmarkStart w:id="96" w:name="ref-Rehm2013a"/>
     <w:p>
       <w:pPr>
         <w:pStyle w:val="Bibliography"/>
       </w:pPr>
       <w:r>
-        <w:t xml:space="preserve">[19] Kaner E, Bland M, Cassidy P, Coulton S, Dale V, Deluca P, et al. Effectiveness of screening and brief alcohol intervention in primary care (SIPS trial): pragmatic cluster randomised controlled trial. BMJ 2013;346:e8501–1. doi:</w:t>
+        <w:t xml:space="preserve">[19] Rehm J, Marmet S, Anderson P, Gual A, Kraus L, Nutt DJ, et al. Defining Substance Use Disorders: Do We Really Need More Than Heavy Use? Alcohol and Alcoholism 2013;48:633–40. doi:</w:t>
       </w:r>
       <w:hyperlink r:id="rId95">
+        <w:r>
+          <w:rPr>
+            <w:rStyle w:val="Hyperlink"/>
+          </w:rPr>
+          <w:t xml:space="preserve">10.1093/alcalc/agt127</w:t>
+        </w:r>
+      </w:hyperlink>
+      <w:r>
+        <w:t xml:space="preserve">.</w:t>
+      </w:r>
+    </w:p>
+    <w:bookmarkEnd w:id="96"/>
+    <w:bookmarkStart w:id="98" w:name="ref-Kaner2013c"/>
+    <w:p>
+      <w:pPr>
+        <w:pStyle w:val="Bibliography"/>
+      </w:pPr>
+      <w:r>
+        <w:t xml:space="preserve">[20] Kaner E, Bland M, Cassidy P, Coulton S, Dale V, Deluca P, et al. Effectiveness of screening and brief alcohol intervention in primary care (SIPS trial): pragmatic cluster randomised controlled trial. BMJ 2013;346:e8501–1. doi:</w:t>
+      </w:r>
+      <w:hyperlink r:id="rId97">
         <w:r>
           <w:rPr>
             <w:rStyle w:val="Hyperlink"/>
@@ -11771,16 +11856,16 @@
         <w:t xml:space="preserve">.</w:t>
       </w:r>
     </w:p>
-    <w:bookmarkEnd w:id="96"/>
-    <w:bookmarkStart w:id="98" w:name="ref-Crane2018"/>
+    <w:bookmarkEnd w:id="98"/>
+    <w:bookmarkStart w:id="100" w:name="ref-Crane2018"/>
     <w:p>
       <w:pPr>
         <w:pStyle w:val="Bibliography"/>
       </w:pPr>
       <w:r>
-        <w:t xml:space="preserve">[20] Crane D, Garnett C, Michie S, West R, Brown J. A smartphone app to reduce excessive alcohol consumption: Identifying the effectiveness of intervention components in a factorial randomised control trial. Scientific Reports 2018;8:4384. doi:</w:t>
-      </w:r>
-      <w:hyperlink r:id="rId97">
+        <w:t xml:space="preserve">[21] Crane D, Garnett C, Michie S, West R, Brown J. A smartphone app to reduce excessive alcohol consumption: Identifying the effectiveness of intervention components in a factorial randomised control trial. Scientific Reports 2018;8:4384. doi:</w:t>
+      </w:r>
+      <w:hyperlink r:id="rId99">
         <w:r>
           <w:rPr>
             <w:rStyle w:val="Hyperlink"/>
@@ -11792,16 +11877,16 @@
         <w:t xml:space="preserve">.</w:t>
       </w:r>
     </w:p>
-    <w:bookmarkEnd w:id="98"/>
-    <w:bookmarkStart w:id="100" w:name="ref-Beard2015a"/>
+    <w:bookmarkEnd w:id="100"/>
+    <w:bookmarkStart w:id="102" w:name="ref-Beard2015a"/>
     <w:p>
       <w:pPr>
         <w:pStyle w:val="Bibliography"/>
       </w:pPr>
       <w:r>
-        <w:t xml:space="preserve">[21] Beard E, Brown J, West R, Acton C, Brennan A, Drummond C, et al. Protocol for a national monthly survey of alcohol use in England with 6-month follow-up: ’The Alcohol Toolkit Study’ Health behavior, health promotion and society. BMC Public Health 2015;15. doi:</w:t>
-      </w:r>
-      <w:hyperlink r:id="rId99">
+        <w:t xml:space="preserve">[22] Beard E, Brown J, West R, Acton C, Brennan A, Drummond C, et al. Protocol for a national monthly survey of alcohol use in England with 6-month follow-up: ’The Alcohol Toolkit Study’ Health behavior, health promotion and society. BMC Public Health 2015;15. doi:</w:t>
+      </w:r>
+      <w:hyperlink r:id="rId101">
         <w:r>
           <w:rPr>
             <w:rStyle w:val="Hyperlink"/>
@@ -11813,16 +11898,16 @@
         <w:t xml:space="preserve">.</w:t>
       </w:r>
     </w:p>
-    <w:bookmarkEnd w:id="100"/>
-    <w:bookmarkStart w:id="102" w:name="ref-Michie2012"/>
+    <w:bookmarkEnd w:id="102"/>
+    <w:bookmarkStart w:id="104" w:name="ref-Michie2012"/>
     <w:p>
       <w:pPr>
         <w:pStyle w:val="Bibliography"/>
       </w:pPr>
       <w:r>
-        <w:t xml:space="preserve">[22] Michie S, Whittington C, Hamoudi Z, Zarnani F, Tober G, West R. Identification of behaviour change techniques to reduce excessive alcohol consumption. Addiction 2012;107:1431–40. doi:</w:t>
-      </w:r>
-      <w:hyperlink r:id="rId101">
+        <w:t xml:space="preserve">[23] Michie S, Whittington C, Hamoudi Z, Zarnani F, Tober G, West R. Identification of behaviour change techniques to reduce excessive alcohol consumption. Addiction 2012;107:1431–40. doi:</w:t>
+      </w:r>
+      <w:hyperlink r:id="rId103">
         <w:r>
           <w:rPr>
             <w:rStyle w:val="Hyperlink"/>
@@ -11834,16 +11919,16 @@
         <w:t xml:space="preserve">.</w:t>
       </w:r>
     </w:p>
-    <w:bookmarkEnd w:id="102"/>
-    <w:bookmarkStart w:id="104" w:name="ref-Greenfield2000"/>
+    <w:bookmarkEnd w:id="104"/>
+    <w:bookmarkStart w:id="106" w:name="ref-Greenfield2000"/>
     <w:p>
       <w:pPr>
         <w:pStyle w:val="Bibliography"/>
       </w:pPr>
       <w:r>
-        <w:t xml:space="preserve">[23] Greenfield TK. Ways of measuring drinking patterns and the difference they make: experience with graduated frequencies. Journal of Substance Abuse 2000;12:33–49. doi:</w:t>
-      </w:r>
-      <w:hyperlink r:id="rId103">
+        <w:t xml:space="preserve">[24] Greenfield TK. Ways of measuring drinking patterns and the difference they make: experience with graduated frequencies. Journal of Substance Abuse 2000;12:33–49. doi:</w:t>
+      </w:r>
+      <w:hyperlink r:id="rId105">
         <w:r>
           <w:rPr>
             <w:rStyle w:val="Hyperlink"/>
@@ -11855,26 +11940,26 @@
         <w:t xml:space="preserve">.</w:t>
       </w:r>
     </w:p>
-    <w:bookmarkEnd w:id="104"/>
-    <w:bookmarkStart w:id="105" w:name="ref-PHE2017"/>
+    <w:bookmarkEnd w:id="106"/>
+    <w:bookmarkStart w:id="107" w:name="ref-PHE2017"/>
     <w:p>
       <w:pPr>
         <w:pStyle w:val="Bibliography"/>
       </w:pPr>
       <w:r>
-        <w:t xml:space="preserve">[24] Public Health England. Alcohol sales in England in 2014: Analysis to assess suitability for inclusion as an indicator in the Local Alcohol Profiles for England. 2017.</w:t>
-      </w:r>
-    </w:p>
-    <w:bookmarkEnd w:id="105"/>
-    <w:bookmarkStart w:id="107" w:name="ref-NatCenSocialResearch2013"/>
+        <w:t xml:space="preserve">[25] Public Health England. Alcohol sales in England in 2014: Analysis to assess suitability for inclusion as an indicator in the Local Alcohol Profiles for England. 2017.</w:t>
+      </w:r>
+    </w:p>
+    <w:bookmarkEnd w:id="107"/>
+    <w:bookmarkStart w:id="109" w:name="ref-NatCenSocialResearch2013"/>
     <w:p>
       <w:pPr>
         <w:pStyle w:val="Bibliography"/>
       </w:pPr>
       <w:r>
-        <w:t xml:space="preserve">[25] NatCen Social Research, Royal Free and University College Medical School. Health Survey for England, 2011 [computer file]. Colchester, Essex: UK Data Archive [distributor], April 2013. SN: 7260. Colchester, Essex: 2013. doi:</w:t>
-      </w:r>
-      <w:hyperlink r:id="rId106">
+        <w:t xml:space="preserve">[26] NatCen Social Research, Royal Free and University College Medical School. Health Survey for England, 2011 [computer file]. Colchester, Essex: UK Data Archive [distributor], April 2013. SN: 7260. Colchester, Essex: 2013. doi:</w:t>
+      </w:r>
+      <w:hyperlink r:id="rId108">
         <w:r>
           <w:rPr>
             <w:rStyle w:val="Hyperlink"/>
@@ -11886,16 +11971,16 @@
         <w:t xml:space="preserve">.</w:t>
       </w:r>
     </w:p>
-    <w:bookmarkEnd w:id="107"/>
-    <w:bookmarkStart w:id="109" w:name="ref-Dutey2018"/>
+    <w:bookmarkEnd w:id="109"/>
+    <w:bookmarkStart w:id="111" w:name="ref-Dutey2018"/>
     <w:p>
       <w:pPr>
         <w:pStyle w:val="Bibliography"/>
       </w:pPr>
       <w:r>
-        <w:t xml:space="preserve">[26] Dutey-Magni P, Sinclair J, Brown J. Concurrent validity of an Estimator of Weekly Alcohol Consumption (EWAC) based on the Extended AUDIT 2018. doi:</w:t>
-      </w:r>
-      <w:hyperlink r:id="rId108">
+        <w:t xml:space="preserve">[27] Dutey-Magni P, Sinclair J, Brown J. Concurrent validity of an Estimator of Weekly Alcohol Consumption (EWAC) based on the Extended AUDIT 2018. doi:</w:t>
+      </w:r>
+      <w:hyperlink r:id="rId110">
         <w:r>
           <w:rPr>
             <w:rStyle w:val="Hyperlink"/>
@@ -11907,16 +11992,16 @@
         <w:t xml:space="preserve">.</w:t>
       </w:r>
     </w:p>
-    <w:bookmarkEnd w:id="109"/>
-    <w:bookmarkStart w:id="111" w:name="ref-Boniface2014"/>
+    <w:bookmarkEnd w:id="111"/>
+    <w:bookmarkStart w:id="113" w:name="ref-Boniface2014"/>
     <w:p>
       <w:pPr>
         <w:pStyle w:val="Bibliography"/>
       </w:pPr>
       <w:r>
-        <w:t xml:space="preserve">[27] Boniface S, Kneale J, Shelton N. Drinking pattern is more strongly associated with under-reporting of alcohol consumption than socio-demographic factors: evidence from a mixed-methods study. BMC Public Health 2014;14:1297. doi:</w:t>
-      </w:r>
-      <w:hyperlink r:id="rId110">
+        <w:t xml:space="preserve">[28] Boniface S, Kneale J, Shelton N. Drinking pattern is more strongly associated with under-reporting of alcohol consumption than socio-demographic factors: evidence from a mixed-methods study. BMC Public Health 2014;14:1297. doi:</w:t>
+      </w:r>
+      <w:hyperlink r:id="rId112">
         <w:r>
           <w:rPr>
             <w:rStyle w:val="Hyperlink"/>
@@ -11928,16 +12013,16 @@
         <w:t xml:space="preserve">.</w:t>
       </w:r>
     </w:p>
-    <w:bookmarkEnd w:id="111"/>
-    <w:bookmarkStart w:id="113" w:name="ref-Stockwell2004"/>
+    <w:bookmarkEnd w:id="113"/>
+    <w:bookmarkStart w:id="115" w:name="ref-Stockwell2004"/>
     <w:p>
       <w:pPr>
         <w:pStyle w:val="Bibliography"/>
       </w:pPr>
       <w:r>
-        <w:t xml:space="preserve">[28] Stockwell T, Donath S, Cooper-Stanbury M, Chikritzhs T, Catalano P, Mateo C. Under-reporting of alcohol consumption in household surveys: A comparison of quantity-frequency, graduated-frequency and recent recall. Addiction 2004;99:1024–33. doi:</w:t>
-      </w:r>
-      <w:hyperlink r:id="rId112">
+        <w:t xml:space="preserve">[29] Stockwell T, Donath S, Cooper-Stanbury M, Chikritzhs T, Catalano P, Mateo C. Under-reporting of alcohol consumption in household surveys: A comparison of quantity-frequency, graduated-frequency and recent recall. Addiction 2004;99:1024–33. doi:</w:t>
+      </w:r>
+      <w:hyperlink r:id="rId114">
         <w:r>
           <w:rPr>
             <w:rStyle w:val="Hyperlink"/>
@@ -11949,16 +12034,16 @@
         <w:t xml:space="preserve">.</w:t>
       </w:r>
     </w:p>
-    <w:bookmarkEnd w:id="113"/>
-    <w:bookmarkStart w:id="115" w:name="ref-Stockwell2014"/>
+    <w:bookmarkEnd w:id="115"/>
+    <w:bookmarkStart w:id="117" w:name="ref-Stockwell2014"/>
     <w:p>
       <w:pPr>
         <w:pStyle w:val="Bibliography"/>
       </w:pPr>
       <w:r>
-        <w:t xml:space="preserve">[29] Stockwell T, Zhao J, Macdonald S. Who under-reports their alcohol consumption in telephone surveys and by how much? An application of the ’yesterday method’ in a national Canadian substance use survey. Addiction (Abingdon, England) 2014;109:1657–66. doi:</w:t>
-      </w:r>
-      <w:hyperlink r:id="rId114">
+        <w:t xml:space="preserve">[30] Stockwell T, Zhao J, Macdonald S. Who under-reports their alcohol consumption in telephone surveys and by how much? An application of the ’yesterday method’ in a national Canadian substance use survey. Addiction (Abingdon, England) 2014;109:1657–66. doi:</w:t>
+      </w:r>
+      <w:hyperlink r:id="rId116">
         <w:r>
           <w:rPr>
             <w:rStyle w:val="Hyperlink"/>
@@ -11970,16 +12055,16 @@
         <w:t xml:space="preserve">.</w:t>
       </w:r>
     </w:p>
-    <w:bookmarkEnd w:id="115"/>
-    <w:bookmarkStart w:id="117" w:name="ref-Stockwell2016"/>
+    <w:bookmarkEnd w:id="117"/>
+    <w:bookmarkStart w:id="119" w:name="ref-Stockwell2016"/>
     <w:p>
       <w:pPr>
         <w:pStyle w:val="Bibliography"/>
       </w:pPr>
       <w:r>
-        <w:t xml:space="preserve">[30] Stockwell T, Zhao J, Greenfield T, Li J, Livingston M, Meng Y. Estimating under- and over-reporting of drinking in national surveys of alcohol consumption: identification of consistent biases across four English-speaking countries. Addiction 2016;111:1203–13. doi:</w:t>
-      </w:r>
-      <w:hyperlink r:id="rId116">
+        <w:t xml:space="preserve">[31] Stockwell T, Zhao J, Greenfield T, Li J, Livingston M, Meng Y. Estimating under- and over-reporting of drinking in national surveys of alcohol consumption: identification of consistent biases across four English-speaking countries. Addiction 2016;111:1203–13. doi:</w:t>
+      </w:r>
+      <w:hyperlink r:id="rId118">
         <w:r>
           <w:rPr>
             <w:rStyle w:val="Hyperlink"/>
@@ -11991,16 +12076,16 @@
         <w:t xml:space="preserve">.</w:t>
       </w:r>
     </w:p>
-    <w:bookmarkEnd w:id="117"/>
-    <w:bookmarkStart w:id="119" w:name="ref-Lemmens1992"/>
+    <w:bookmarkEnd w:id="119"/>
+    <w:bookmarkStart w:id="121" w:name="ref-Lemmens1992"/>
     <w:p>
       <w:pPr>
         <w:pStyle w:val="Bibliography"/>
       </w:pPr>
       <w:r>
-        <w:t xml:space="preserve">[31] Lemmens P, Tan ES, Knibbe R a. Measuring quantity and frequency of drinking in a general population survey: a comparison of five indices. Journal of Studies on Alcohol 1992;53:476–86. doi:</w:t>
-      </w:r>
-      <w:hyperlink r:id="rId118">
+        <w:t xml:space="preserve">[32] Lemmens P, Tan ES, Knibbe R a. Measuring quantity and frequency of drinking in a general population survey: a comparison of five indices. Journal of Studies on Alcohol 1992;53:476–86. doi:</w:t>
+      </w:r>
+      <w:hyperlink r:id="rId120">
         <w:r>
           <w:rPr>
             <w:rStyle w:val="Hyperlink"/>
@@ -12012,46 +12097,46 @@
         <w:t xml:space="preserve">.</w:t>
       </w:r>
     </w:p>
-    <w:bookmarkEnd w:id="119"/>
-    <w:bookmarkStart w:id="120" w:name="ref-RCoreTeam2017"/>
+    <w:bookmarkEnd w:id="121"/>
+    <w:bookmarkStart w:id="122" w:name="ref-RCoreTeam2017"/>
     <w:p>
       <w:pPr>
         <w:pStyle w:val="Bibliography"/>
       </w:pPr>
       <w:r>
-        <w:t xml:space="preserve">[32] R Core Team. R: A language and environment for statistical computing. Vienna, Austria: R Foundation for Statistical Computing; 2017.</w:t>
-      </w:r>
-    </w:p>
-    <w:bookmarkEnd w:id="120"/>
-    <w:bookmarkStart w:id="121" w:name="ref-package-tidyverse"/>
+        <w:t xml:space="preserve">[33] R Core Team. R: A language and environment for statistical computing. Vienna, Austria: R Foundation for Statistical Computing; 2017.</w:t>
+      </w:r>
+    </w:p>
+    <w:bookmarkEnd w:id="122"/>
+    <w:bookmarkStart w:id="123" w:name="ref-package-tidyverse"/>
     <w:p>
       <w:pPr>
         <w:pStyle w:val="Bibliography"/>
       </w:pPr>
       <w:r>
-        <w:t xml:space="preserve">[33] Wickham H. Tidyverse: Easily install and load the ’tidyverse’ 2017.</w:t>
-      </w:r>
-    </w:p>
-    <w:bookmarkEnd w:id="121"/>
-    <w:bookmarkStart w:id="122" w:name="ref-package-rstan"/>
+        <w:t xml:space="preserve">[34] Wickham H. Tidyverse: Easily install and load the ’tidyverse’ 2017.</w:t>
+      </w:r>
+    </w:p>
+    <w:bookmarkEnd w:id="123"/>
+    <w:bookmarkStart w:id="124" w:name="ref-package-rstan"/>
     <w:p>
       <w:pPr>
         <w:pStyle w:val="Bibliography"/>
       </w:pPr>
       <w:r>
-        <w:t xml:space="preserve">[34] Stan Development Team. RStan: The R interface to Stan 2018.</w:t>
-      </w:r>
-    </w:p>
-    <w:bookmarkEnd w:id="122"/>
-    <w:bookmarkStart w:id="124" w:name="ref-Dutey2020"/>
+        <w:t xml:space="preserve">[35] Stan Development Team. RStan: The R interface to Stan 2018.</w:t>
+      </w:r>
+    </w:p>
+    <w:bookmarkEnd w:id="124"/>
+    <w:bookmarkStart w:id="126" w:name="ref-Dutey2020"/>
     <w:p>
       <w:pPr>
         <w:pStyle w:val="Bibliography"/>
       </w:pPr>
       <w:r>
-        <w:t xml:space="preserve">[35] Dutey-Magni P. Concurrent validity of an Estimator of Weekly Alcohol Consumption (EWAC) based on the Extended AUDIT: Computer scripts 2020. doi:</w:t>
-      </w:r>
-      <w:hyperlink r:id="rId123">
+        <w:t xml:space="preserve">[36] Dutey-Magni P. Concurrent validity of an Estimator of Weekly Alcohol Consumption (EWAC) based on the Extended AUDIT: Computer scripts 2020. doi:</w:t>
+      </w:r>
+      <w:hyperlink r:id="rId125">
         <w:r>
           <w:rPr>
             <w:rStyle w:val="Hyperlink"/>
@@ -12063,16 +12148,16 @@
         <w:t xml:space="preserve">.</w:t>
       </w:r>
     </w:p>
-    <w:bookmarkEnd w:id="124"/>
-    <w:bookmarkStart w:id="126" w:name="ref-Lavoie2010"/>
+    <w:bookmarkEnd w:id="126"/>
+    <w:bookmarkStart w:id="128" w:name="ref-Lavoie2010"/>
     <w:p>
       <w:pPr>
         <w:pStyle w:val="Bibliography"/>
       </w:pPr>
       <w:r>
-        <w:t xml:space="preserve">[36] Lavoie D. Alcohol identification and brief advice in England: A major plank in alcohol harm reduction policy. Drug and Alcohol Review 2010;29:608–11. doi:</w:t>
-      </w:r>
-      <w:hyperlink r:id="rId125">
+        <w:t xml:space="preserve">[37] Lavoie D. Alcohol identification and brief advice in England: A major plank in alcohol harm reduction policy. Drug and Alcohol Review 2010;29:608–11. doi:</w:t>
+      </w:r>
+      <w:hyperlink r:id="rId127">
         <w:r>
           <w:rPr>
             <w:rStyle w:val="Hyperlink"/>
@@ -12084,16 +12169,16 @@
         <w:t xml:space="preserve">.</w:t>
       </w:r>
     </w:p>
-    <w:bookmarkEnd w:id="126"/>
-    <w:bookmarkStart w:id="128" w:name="ref-Delong1988"/>
+    <w:bookmarkEnd w:id="128"/>
+    <w:bookmarkStart w:id="130" w:name="ref-Delong1988"/>
     <w:p>
       <w:pPr>
         <w:pStyle w:val="Bibliography"/>
       </w:pPr>
       <w:r>
-        <w:t xml:space="preserve">[37] DeLong ER, DeLong DM, Clarke-Pearson DL. Comparing the Areas under Two or More Correlated Receiver Operating Characteristic Curves: A Nonparametric Approach. Biometrics 1988;44:837. doi:</w:t>
-      </w:r>
-      <w:hyperlink r:id="rId127">
+        <w:t xml:space="preserve">[38] DeLong ER, DeLong DM, Clarke-Pearson DL. Comparing the Areas under Two or More Correlated Receiver Operating Characteristic Curves: A Nonparametric Approach. Biometrics 1988;44:837. doi:</w:t>
+      </w:r>
+      <w:hyperlink r:id="rId129">
         <w:r>
           <w:rPr>
             <w:rStyle w:val="Hyperlink"/>
@@ -12105,37 +12190,37 @@
         <w:t xml:space="preserve">.</w:t>
       </w:r>
     </w:p>
-    <w:bookmarkEnd w:id="128"/>
-    <w:bookmarkStart w:id="130" w:name="ref-Nutt2014"/>
+    <w:bookmarkEnd w:id="130"/>
+    <w:bookmarkStart w:id="132" w:name="ref-Browne2016"/>
     <w:p>
       <w:pPr>
         <w:pStyle w:val="Bibliography"/>
       </w:pPr>
       <w:r>
-        <w:t xml:space="preserve">[38] Nutt DJ, Rehm J. Doing it by numbers: A simple approach to reducing the harms of alcohol. Journal of Psychopharmacology 2014;28:3–7. doi:</w:t>
-      </w:r>
-      <w:hyperlink r:id="rId129">
+        <w:t xml:space="preserve">[39] Brown J, West R, Angus C, Beard E, Brennan A, Drummond C, et al. Comparison of brief interventions in primary care on smoking and excessive alcohol consumption: A population survey in england. British Journal of General Practice 2016;66:e1–9. doi:</w:t>
+      </w:r>
+      <w:hyperlink r:id="rId131">
         <w:r>
           <w:rPr>
             <w:rStyle w:val="Hyperlink"/>
           </w:rPr>
-          <w:t xml:space="preserve">10.1177/0269881113512038</w:t>
+          <w:t xml:space="preserve">10.3399/bjgp16X683149</w:t>
         </w:r>
       </w:hyperlink>
       <w:r>
         <w:t xml:space="preserve">.</w:t>
       </w:r>
     </w:p>
-    <w:bookmarkEnd w:id="130"/>
-    <w:bookmarkStart w:id="132" w:name="ref-Rehm2016"/>
+    <w:bookmarkEnd w:id="132"/>
+    <w:bookmarkStart w:id="134" w:name="ref-Rehm2016"/>
     <w:p>
       <w:pPr>
         <w:pStyle w:val="Bibliography"/>
       </w:pPr>
       <w:r>
-        <w:t xml:space="preserve">[39] Rehm J, Anderson P, Manthey J, Shield KD, Struzzo P, Wojnar M, et al. Alcohol Use Disorders in Primary Health Care: What Do We Know and Where Do We Go? Alcohol and Alcoholism 2016;51:422–7. doi:</w:t>
-      </w:r>
-      <w:hyperlink r:id="rId131">
+        <w:t xml:space="preserve">[40] Rehm J, Anderson P, Manthey J, Shield KD, Struzzo P, Wojnar M, et al. Alcohol Use Disorders in Primary Health Care: What Do We Know and Where Do We Go? Alcohol and Alcoholism 2016;51:422–7. doi:</w:t>
+      </w:r>
+      <w:hyperlink r:id="rId133">
         <w:r>
           <w:rPr>
             <w:rStyle w:val="Hyperlink"/>
@@ -12147,35 +12232,14 @@
         <w:t xml:space="preserve">.</w:t>
       </w:r>
     </w:p>
-    <w:bookmarkEnd w:id="132"/>
-    <w:bookmarkStart w:id="133" w:name="ref-Mongan2015"/>
+    <w:bookmarkEnd w:id="134"/>
+    <w:bookmarkStart w:id="135" w:name="ref-Mongan2015"/>
     <w:p>
       <w:pPr>
         <w:pStyle w:val="Bibliography"/>
       </w:pPr>
       <w:r>
-        <w:t xml:space="preserve">[40] Mongan D, Long J. Standard drink measures throughout Europe; peoples’ understanding of standard drinks. RARHA: Joint Actional on Reducing Alcohol Related Harm; 2015.</w:t>
-      </w:r>
-    </w:p>
-    <w:bookmarkEnd w:id="133"/>
-    <w:bookmarkStart w:id="135" w:name="ref-Kalinowski2016"/>
-    <w:p>
-      <w:pPr>
-        <w:pStyle w:val="Bibliography"/>
-      </w:pPr>
-      <w:r>
-        <w:t xml:space="preserve">[41] Kalinowski A, Humphreys K. Governmental standard drink definitions and low-risk alcohol consumption guidelines in 37 countries. Addiction 2016;111:1293–8. doi:</w:t>
-      </w:r>
-      <w:hyperlink r:id="rId134">
-        <w:r>
-          <w:rPr>
-            <w:rStyle w:val="Hyperlink"/>
-          </w:rPr>
-          <w:t xml:space="preserve">10.1111/add.13341</w:t>
-        </w:r>
-      </w:hyperlink>
-      <w:r>
-        <w:t xml:space="preserve">.</w:t>
+        <w:t xml:space="preserve">[41] Mongan D, Long J. Standard drink measures throughout Europe; peoples’ understanding of standard drinks. RARHA: Joint Actional on Reducing Alcohol Related Harm; 2015.</w:t>
       </w:r>
     </w:p>
     <w:bookmarkEnd w:id="135"/>
@@ -12200,20 +12264,20 @@
       </w:r>
     </w:p>
     <w:bookmarkEnd w:id="137"/>
-    <w:bookmarkStart w:id="139" w:name="ref-Browne2016"/>
+    <w:bookmarkStart w:id="139" w:name="ref-Rehm2014a"/>
     <w:p>
       <w:pPr>
         <w:pStyle w:val="Bibliography"/>
       </w:pPr>
       <w:r>
-        <w:t xml:space="preserve">[43] Brown J, West R, Angus C, Beard E, Brennan A, Drummond C, et al. Comparison of brief interventions in primary care on smoking and excessive alcohol consumption: A population survey in england. British Journal of General Practice 2016;66:e1–9. doi:</w:t>
+        <w:t xml:space="preserve">[43] Rehm J, Anderson P, Gual A, Kraus L, Marmet S, Nutt D, et al. The Tangible Common Denominator of Substance Use Disorders: A Reply to Commentaries to Rehm et al. (2013a). Alcohol and Alcoholism 2013;49:118–22. doi:</w:t>
       </w:r>
       <w:hyperlink r:id="rId138">
         <w:r>
           <w:rPr>
             <w:rStyle w:val="Hyperlink"/>
           </w:rPr>
-          <w:t xml:space="preserve">10.3399/bjgp16X683149</w:t>
+          <w:t xml:space="preserve">10.1093/alcalc/agt171</w:t>
         </w:r>
       </w:hyperlink>
       <w:r>
@@ -13689,9 +13753,6 @@
     <w:abstractNumId w:val="991"/>
   </w:num>
   <w:num w:numId="1005">
-    <w:abstractNumId w:val="991"/>
-  </w:num>
-  <w:num w:numId="1006">
     <w:abstractNumId w:val="991"/>
   </w:num>
 </w:numbering>

</xml_diff>